<commit_message>
Grid manager updates, player and enemy udptes
- Wall blocker scripts with wall prefab. Place walls will auto block cells, use the gizmo to see the blocked cells visualisation

- Player, enemy has collision on walls and each other
</commit_message>
<xml_diff>
--- a/ChatGPT_Log.docx
+++ b/ChatGPT_Log.docx
@@ -14,10 +14,18 @@
         <w:t>/LLM</w:t>
       </w:r>
       <w:r>
-        <w:t xml:space="preserve"> Log</w:t>
+        <w:t xml:space="preserve"> </w:t>
+      </w:r>
+      <w:proofErr w:type="gramStart"/>
+      <w:r>
+        <w:t>Log</w:t>
       </w:r>
       <w:r>
-        <w:t xml:space="preserve">  - Document all prompts and output</w:t>
+        <w:t xml:space="preserve">  -</w:t>
+      </w:r>
+      <w:proofErr w:type="gramEnd"/>
+      <w:r>
+        <w:t xml:space="preserve"> Document all prompts and output</w:t>
       </w:r>
     </w:p>
     <w:p>
@@ -160,10 +168,10 @@
       <w:r>
         <w:lastRenderedPageBreak/>
         <w:drawing>
-          <wp:inline distT="0" distB="0" distL="0" distR="0" wp14:anchorId="55D6E698" wp14:editId="30592B63">
+          <wp:inline distT="0" distB="0" distL="0" distR="0" wp14:anchorId="55D6E698" wp14:editId="0D5E2742">
             <wp:extent cx="5044877" cy="6111770"/>
             <wp:effectExtent l="0" t="0" r="3810" b="3810"/>
-            <wp:docPr id="2016209860" name="Picture 1"/>
+            <wp:docPr id="2016209860" name="Picture 1" descr="A screenshot of a computer program&#10;&#10;AI-generated content may be incorrect."/>
             <wp:cNvGraphicFramePr>
               <a:graphicFrameLocks xmlns:a="http://schemas.openxmlformats.org/drawingml/2006/main" noChangeAspect="1"/>
             </wp:cNvGraphicFramePr>
@@ -171,7 +179,7 @@
               <a:graphicData uri="http://schemas.openxmlformats.org/drawingml/2006/picture">
                 <pic:pic xmlns:pic="http://schemas.openxmlformats.org/drawingml/2006/picture">
                   <pic:nvPicPr>
-                    <pic:cNvPr id="2016209860" name=""/>
+                    <pic:cNvPr id="2016209860" name="Picture 1" descr="A screenshot of a computer program&#10;&#10;AI-generated content may be incorrect."/>
                     <pic:cNvPicPr/>
                   </pic:nvPicPr>
                   <pic:blipFill>

</xml_diff>